<commit_message>
feat: update the phd apply doc
</commit_message>
<xml_diff>
--- a/apply/2025-向嘉豪-博士申请书-12-08.docx
+++ b/apply/2025-向嘉豪-博士申请书-12-08.docx
@@ -132,22 +132,6 @@
         <w:gridCol w:w="9860"/>
       </w:tblGrid>
       <w:tr>
-        <w:tblPrEx>
-          <w:tblBorders>
-            <w:top w:val="none" w:color="000000" w:sz="2" w:space="0"/>
-            <w:left w:val="none" w:color="000000" w:sz="2" w:space="0"/>
-            <w:bottom w:val="none" w:color="000000" w:sz="2" w:space="0"/>
-            <w:right w:val="none" w:color="000000" w:sz="2" w:space="0"/>
-            <w:insideH w:val="none" w:color="000000" w:sz="2" w:space="0"/>
-            <w:insideV w:val="none" w:color="000000" w:sz="2" w:space="0"/>
-          </w:tblBorders>
-          <w:tblCellMar>
-            <w:top w:w="0" w:type="dxa"/>
-            <w:left w:w="0" w:type="dxa"/>
-            <w:bottom w:w="0" w:type="dxa"/>
-            <w:right w:w="0" w:type="dxa"/>
-          </w:tblCellMar>
-        </w:tblPrEx>
         <w:trPr>
           <w:trHeight w:val="3295" w:hRule="atLeast"/>
         </w:trPr>
@@ -555,7 +539,6 @@
               <w:adjustRightInd w:val="0"/>
               <w:snapToGrid w:val="0"/>
               <w:spacing w:before="73" w:line="240" w:lineRule="auto"/>
-              <w:ind w:left="11" w:firstLine="11"/>
               <w:textAlignment w:val="baseline"/>
               <w:rPr>
                 <w:rFonts w:ascii="Times New Roman" w:hAnsi="Times New Roman" w:eastAsia="Times New Roman" w:cs="Times New Roman"/>
@@ -629,16 +612,7 @@
                 <w:szCs w:val="24"/>
                 <w:lang w:val="en-US" w:eastAsia="zh-CN"/>
               </w:rPr>
-              <w:t xml:space="preserve"> </w:t>
-            </w:r>
-            <w:r>
-              <w:rPr>
-                <w:rFonts w:hint="eastAsia" w:ascii="Times New Roman" w:hAnsi="Times New Roman" w:eastAsia="Times New Roman" w:cs="Times New Roman"/>
-                <w:spacing w:val="-9"/>
-                <w:sz w:val="24"/>
-                <w:szCs w:val="24"/>
-              </w:rPr>
-              <w:t>simple.xjh@qq.com</w:t>
+              <w:t xml:space="preserve"> jiahaoxiang2000@gmail.com</w:t>
             </w:r>
           </w:p>
           <w:p>
@@ -1202,13 +1176,6 @@
         <w:outlineLvl w:val="0"/>
         <w:rPr>
           <w:rFonts w:ascii="SimSun" w:hAnsi="SimSun" w:eastAsia="SimSun" w:cs="SimSun"/>
-          <w:sz w:val="24"/>
-          <w:szCs w:val="24"/>
-        </w:rPr>
-      </w:pPr>
-      <w:r>
-        <w:rPr>
-          <w:rFonts w:ascii="SimSun" w:hAnsi="SimSun" w:eastAsia="SimSun" w:cs="SimSun"/>
           <w:spacing w:val="-6"/>
           <w:sz w:val="24"/>
           <w:szCs w:val="24"/>
@@ -1220,6 +1187,21 @@
             <w14:miter w14:val="0"/>
           </w14:textOutline>
         </w:rPr>
+      </w:pPr>
+      <w:r>
+        <w:rPr>
+          <w:rFonts w:ascii="SimSun" w:hAnsi="SimSun" w:eastAsia="SimSun" w:cs="SimSun"/>
+          <w:spacing w:val="-6"/>
+          <w:sz w:val="24"/>
+          <w:szCs w:val="24"/>
+          <w14:textOutline w14:w="4354" w14:cap="flat" w14:cmpd="sng">
+            <w14:solidFill>
+              <w14:srgbClr w14:val="000000"/>
+            </w14:solidFill>
+            <w14:prstDash w14:val="solid"/>
+            <w14:miter w14:val="0"/>
+          </w14:textOutline>
+        </w:rPr>
         <w:t>1.论文</w:t>
       </w:r>
     </w:p>
@@ -1228,33 +1210,52 @@
         <w:spacing w:before="100" w:line="250" w:lineRule="auto"/>
         <w:ind w:left="909" w:right="1104" w:firstLine="17"/>
         <w:rPr>
-          <w:rFonts w:ascii="Times New Roman" w:hAnsi="Times New Roman" w:cs="Times New Roman"/>
-          <w:color w:val="000000"/>
-          <w:kern w:val="0"/>
-          <w:sz w:val="24"/>
-          <w:szCs w:val="24"/>
-          <w:lang w:val="en-US" w:eastAsia="zh-CN" w:bidi="ar"/>
+          <w:rFonts w:hint="default" w:ascii="SimSun" w:hAnsi="SimSun" w:eastAsia="SimSun" w:cs="SimSun"/>
+          <w:spacing w:val="-6"/>
+          <w:sz w:val="24"/>
+          <w:szCs w:val="24"/>
+          <w:lang w:val="en-US"/>
+          <w14:textOutline w14:w="4354" w14:cap="flat" w14:cmpd="sng">
+            <w14:solidFill>
+              <w14:srgbClr w14:val="000000"/>
+            </w14:solidFill>
+            <w14:prstDash w14:val="solid"/>
+            <w14:miter w14:val="0"/>
+          </w14:textOutline>
         </w:rPr>
       </w:pPr>
       <w:r>
         <w:rPr>
-          <w:rFonts w:hint="default" w:ascii="Times New Roman Regular" w:hAnsi="Times New Roman Regular" w:eastAsia="SimSun" w:cs="Times New Roman Regular"/>
-          <w:spacing w:val="-2"/>
-          <w:sz w:val="24"/>
-          <w:szCs w:val="24"/>
-          <w:lang w:val="en-US" w:eastAsia="zh-CN"/>
-        </w:rPr>
-        <w:t>(1)</w:t>
-      </w:r>
-      <w:r>
-        <w:rPr>
-          <w:rFonts w:hint="eastAsia" w:ascii="SimSun" w:hAnsi="SimSun" w:eastAsia="SimSun" w:cs="SimSun"/>
-          <w:spacing w:val="-2"/>
-          <w:sz w:val="24"/>
-          <w:szCs w:val="24"/>
-          <w:lang w:val="en-US" w:eastAsia="zh-CN"/>
-        </w:rPr>
-        <w:t xml:space="preserve"> </w:t>
+          <w:rFonts w:hint="default" w:ascii="Times New Roman" w:hAnsi="Times New Roman" w:cs="Times New Roman"/>
+          <w:color w:val="000000"/>
+          <w:kern w:val="0"/>
+          <w:sz w:val="24"/>
+          <w:szCs w:val="24"/>
+          <w:lang w:val="en-US" w:eastAsia="zh-CN" w:bidi="ar"/>
+        </w:rPr>
+        <w:t>(</w:t>
+      </w:r>
+      <w:r>
+        <w:rPr>
+          <w:rFonts w:hint="eastAsia" w:ascii="Times New Roman" w:hAnsi="Times New Roman" w:cs="Times New Roman"/>
+          <w:color w:val="000000"/>
+          <w:kern w:val="0"/>
+          <w:sz w:val="24"/>
+          <w:szCs w:val="24"/>
+          <w:lang w:val="en-US" w:eastAsia="zh-CN" w:bidi="ar"/>
+        </w:rPr>
+        <w:t>1</w:t>
+      </w:r>
+      <w:r>
+        <w:rPr>
+          <w:rFonts w:hint="default" w:ascii="Times New Roman" w:hAnsi="Times New Roman" w:cs="Times New Roman"/>
+          <w:color w:val="000000"/>
+          <w:kern w:val="0"/>
+          <w:sz w:val="24"/>
+          <w:szCs w:val="24"/>
+          <w:lang w:val="en-US" w:eastAsia="zh-CN" w:bidi="ar"/>
+        </w:rPr>
+        <w:t xml:space="preserve">) </w:t>
       </w:r>
       <w:r>
         <w:rPr>
@@ -1300,7 +1301,7 @@
           <w:szCs w:val="24"/>
           <w:lang w:val="en-US" w:eastAsia="zh-CN" w:bidi="ar"/>
         </w:rPr>
-        <w:t>. Efficient implementations of CRAFT cipher for Internet of</w:t>
+        <w:t>. Low-Latency Implementation of Bitsliced SPN-Cipher on IoT</w:t>
       </w:r>
       <w:r>
         <w:rPr>
@@ -1322,7 +1323,29 @@
           <w:szCs w:val="24"/>
           <w:lang w:val="en-US" w:eastAsia="zh-CN" w:bidi="ar"/>
         </w:rPr>
-        <w:t xml:space="preserve">Things[J]. </w:t>
+        <w:t>Processors</w:t>
+      </w:r>
+      <w:r>
+        <w:rPr>
+          <w:rFonts w:hint="eastAsia" w:ascii="Times New Roman" w:hAnsi="Times New Roman" w:cs="Times New Roman"/>
+          <w:color w:val="000000"/>
+          <w:kern w:val="0"/>
+          <w:sz w:val="24"/>
+          <w:szCs w:val="24"/>
+          <w:lang w:val="en-US" w:eastAsia="zh-CN" w:bidi="ar"/>
+        </w:rPr>
+        <w:t>[J]</w:t>
+      </w:r>
+      <w:r>
+        <w:rPr>
+          <w:rFonts w:ascii="Times New Roman" w:hAnsi="Times New Roman" w:cs="Times New Roman"/>
+          <w:color w:val="000000"/>
+          <w:kern w:val="0"/>
+          <w:sz w:val="24"/>
+          <w:szCs w:val="24"/>
+          <w:lang w:val="en-US" w:eastAsia="zh-CN" w:bidi="ar"/>
+        </w:rPr>
+        <w:t xml:space="preserve">. </w:t>
       </w:r>
       <w:r>
         <w:rPr>
@@ -1335,55 +1358,13 @@
           <w:szCs w:val="24"/>
           <w:lang w:val="en-US" w:eastAsia="zh-CN" w:bidi="ar"/>
         </w:rPr>
-        <w:t>Computers and Electrical Engineering</w:t>
-      </w:r>
-      <w:r>
-        <w:rPr>
-          <w:rFonts w:ascii="Times New Roman" w:hAnsi="Times New Roman" w:cs="Times New Roman"/>
-          <w:color w:val="000000"/>
-          <w:kern w:val="0"/>
-          <w:sz w:val="24"/>
-          <w:szCs w:val="24"/>
-          <w:lang w:val="en-US" w:eastAsia="zh-CN" w:bidi="ar"/>
-        </w:rPr>
-        <w:t>, 2024, 116: 109168. (</w:t>
-      </w:r>
-      <w:r>
-        <w:rPr>
-          <w:rFonts w:ascii="kaiti sc" w:hAnsi="kaiti sc" w:eastAsia="kaiti sc" w:cs="kaiti sc"/>
-          <w:color w:val="000000"/>
-          <w:kern w:val="0"/>
-          <w:sz w:val="24"/>
-          <w:szCs w:val="24"/>
-          <w:lang w:val="en-US" w:eastAsia="zh-CN" w:bidi="ar"/>
-        </w:rPr>
-        <w:t>中科院</w:t>
-      </w:r>
-      <w:r>
-        <w:rPr>
-          <w:rFonts w:ascii="Times New Roman" w:hAnsi="Times New Roman" w:cs="Times New Roman"/>
-          <w:color w:val="000000"/>
-          <w:kern w:val="0"/>
-          <w:sz w:val="24"/>
-          <w:szCs w:val="24"/>
-          <w:lang w:val="en-US" w:eastAsia="zh-CN" w:bidi="ar"/>
-        </w:rPr>
-        <w:t>3</w:t>
-      </w:r>
-      <w:r>
-        <w:rPr>
-          <w:rFonts w:ascii="kaiti sc" w:hAnsi="kaiti sc" w:eastAsia="kaiti sc" w:cs="kaiti sc"/>
-          <w:color w:val="000000"/>
-          <w:kern w:val="0"/>
-          <w:sz w:val="24"/>
-          <w:szCs w:val="24"/>
-          <w:lang w:val="en-US" w:eastAsia="zh-CN" w:bidi="ar"/>
-        </w:rPr>
-        <w:t>区</w:t>
-      </w:r>
-      <w:r>
-        <w:rPr>
-          <w:rFonts w:ascii="Times New Roman" w:hAnsi="Times New Roman" w:cs="Times New Roman"/>
+        <w:t>IEEE Transactions on Computers</w:t>
+      </w:r>
+      <w:r>
+        <w:rPr>
+          <w:rFonts w:hint="default" w:ascii="Times New Roman" w:hAnsi="Times New Roman" w:cs="Times New Roman"/>
+          <w:i/>
+          <w:iCs/>
           <w:color w:val="000000"/>
           <w:kern w:val="0"/>
           <w:sz w:val="24"/>
@@ -1394,6 +1375,96 @@
       </w:r>
       <w:r>
         <w:rPr>
+          <w:rFonts w:hint="default" w:ascii="Times New Roman" w:hAnsi="Times New Roman" w:cs="Times New Roman"/>
+          <w:color w:val="000000"/>
+          <w:kern w:val="0"/>
+          <w:sz w:val="24"/>
+          <w:szCs w:val="24"/>
+          <w:lang w:val="en-US" w:eastAsia="zh-CN" w:bidi="ar"/>
+        </w:rPr>
+        <w:t xml:space="preserve">2025-12. </w:t>
+      </w:r>
+      <w:r>
+        <w:rPr>
+          <w:rFonts w:hint="default" w:ascii="Times New Roman" w:hAnsi="Times New Roman" w:eastAsia="Arial" w:cs="Times New Roman"/>
+          <w:color w:val="000000"/>
+          <w:kern w:val="0"/>
+          <w:sz w:val="24"/>
+          <w:szCs w:val="24"/>
+          <w:lang w:val="en-US" w:eastAsia="zh-CN" w:bidi="ar"/>
+        </w:rPr>
+        <w:fldChar w:fldCharType="begin"/>
+      </w:r>
+      <w:r>
+        <w:rPr>
+          <w:rFonts w:hint="default" w:ascii="Times New Roman" w:hAnsi="Times New Roman" w:eastAsia="Arial" w:cs="Times New Roman"/>
+          <w:color w:val="000000"/>
+          <w:kern w:val="0"/>
+          <w:sz w:val="24"/>
+          <w:szCs w:val="24"/>
+          <w:lang w:val="en-US" w:eastAsia="zh-CN" w:bidi="ar"/>
+        </w:rPr>
+        <w:instrText xml:space="preserve"> HYPERLINK "https://doi.org/" </w:instrText>
+      </w:r>
+      <w:r>
+        <w:rPr>
+          <w:rFonts w:hint="default" w:ascii="Times New Roman" w:hAnsi="Times New Roman" w:eastAsia="Arial" w:cs="Times New Roman"/>
+          <w:color w:val="000000"/>
+          <w:kern w:val="0"/>
+          <w:sz w:val="24"/>
+          <w:szCs w:val="24"/>
+          <w:lang w:val="en-US" w:eastAsia="zh-CN" w:bidi="ar"/>
+        </w:rPr>
+        <w:fldChar w:fldCharType="separate"/>
+      </w:r>
+      <w:r>
+        <w:rPr>
+          <w:rFonts w:hint="default" w:ascii="Times New Roman" w:hAnsi="Times New Roman" w:eastAsia="Arial" w:cs="Times New Roman"/>
+          <w:color w:val="000000"/>
+          <w:kern w:val="0"/>
+          <w:sz w:val="24"/>
+          <w:szCs w:val="24"/>
+          <w:lang w:val="en-US" w:eastAsia="zh-CN" w:bidi="ar"/>
+        </w:rPr>
+        <w:t>https://doi.org</w:t>
+      </w:r>
+      <w:bookmarkStart w:id="0" w:name="_GoBack"/>
+      <w:bookmarkEnd w:id="0"/>
+      <w:r>
+        <w:rPr>
+          <w:rFonts w:hint="default" w:ascii="Times New Roman" w:hAnsi="Times New Roman" w:eastAsia="Arial" w:cs="Times New Roman"/>
+          <w:color w:val="000000"/>
+          <w:kern w:val="0"/>
+          <w:sz w:val="24"/>
+          <w:szCs w:val="24"/>
+          <w:lang w:val="en-US" w:eastAsia="zh-CN" w:bidi="ar"/>
+        </w:rPr>
+        <w:t>/</w:t>
+      </w:r>
+      <w:r>
+        <w:rPr>
+          <w:rFonts w:hint="default" w:ascii="Times New Roman" w:hAnsi="Times New Roman" w:eastAsia="Arial" w:cs="Times New Roman"/>
+          <w:color w:val="000000"/>
+          <w:kern w:val="0"/>
+          <w:sz w:val="24"/>
+          <w:szCs w:val="24"/>
+          <w:lang w:val="en-US" w:eastAsia="zh-CN" w:bidi="ar"/>
+        </w:rPr>
+        <w:fldChar w:fldCharType="end"/>
+      </w:r>
+      <w:r>
+        <w:rPr>
+          <w:rFonts w:hint="default" w:ascii="Times New Roman" w:hAnsi="Times New Roman" w:cs="Times New Roman"/>
+          <w:color w:val="000000"/>
+          <w:kern w:val="0"/>
+          <w:sz w:val="24"/>
+          <w:szCs w:val="24"/>
+          <w:lang w:val="en-US" w:eastAsia="zh-CN" w:bidi="ar"/>
+        </w:rPr>
+        <w:t>10.1109/TC.2025.3642221.</w:t>
+      </w:r>
+      <w:r>
+        <w:rPr>
           <w:rFonts w:hint="eastAsia" w:ascii="Times New Roman" w:hAnsi="Times New Roman" w:cs="Times New Roman"/>
           <w:color w:val="000000"/>
           <w:kern w:val="0"/>
@@ -1405,14 +1476,36 @@
       </w:r>
       <w:r>
         <w:rPr>
-          <w:rFonts w:ascii="Times New Roman" w:hAnsi="Times New Roman" w:cs="Times New Roman"/>
-          <w:color w:val="000000"/>
-          <w:kern w:val="0"/>
-          <w:sz w:val="24"/>
-          <w:szCs w:val="24"/>
-          <w:lang w:val="en-US" w:eastAsia="zh-CN" w:bidi="ar"/>
-        </w:rPr>
-        <w:t>IF=4.0)</w:t>
+          <w:rFonts w:hint="default" w:ascii="Times New Roman" w:hAnsi="Times New Roman" w:cs="Times New Roman"/>
+          <w:color w:val="000000"/>
+          <w:kern w:val="0"/>
+          <w:sz w:val="24"/>
+          <w:szCs w:val="24"/>
+          <w:lang w:val="en-US" w:eastAsia="zh-CN" w:bidi="ar"/>
+        </w:rPr>
+        <w:t>(</w:t>
+      </w:r>
+      <w:r>
+        <w:rPr>
+          <w:rFonts w:ascii="Times New Roman" w:hAnsi="Times New Roman" w:cs="Times New Roman"/>
+          <w:color w:val="000000"/>
+          <w:kern w:val="0"/>
+          <w:sz w:val="24"/>
+          <w:szCs w:val="24"/>
+          <w:lang w:val="en-US" w:eastAsia="zh-CN" w:bidi="ar"/>
+        </w:rPr>
+        <w:t>CCF-A</w:t>
+      </w:r>
+      <w:r>
+        <w:rPr>
+          <w:rFonts w:hint="default" w:ascii="Times New Roman" w:hAnsi="Times New Roman" w:cs="Times New Roman"/>
+          <w:color w:val="000000"/>
+          <w:kern w:val="0"/>
+          <w:sz w:val="24"/>
+          <w:szCs w:val="24"/>
+          <w:lang w:val="en-US" w:eastAsia="zh-CN" w:bidi="ar"/>
+        </w:rPr>
+        <w:t>)</w:t>
       </w:r>
     </w:p>
     <w:p>
@@ -1430,23 +1523,41 @@
       </w:pPr>
       <w:r>
         <w:rPr>
-          <w:rFonts w:hint="default" w:ascii="Times New Roman" w:hAnsi="Times New Roman" w:cs="Times New Roman"/>
-          <w:color w:val="000000"/>
-          <w:kern w:val="0"/>
-          <w:sz w:val="24"/>
-          <w:szCs w:val="24"/>
-          <w:lang w:val="en-US" w:eastAsia="zh-CN" w:bidi="ar"/>
-        </w:rPr>
-        <w:t>(2)</w:t>
-      </w:r>
-      <w:r>
-        <w:rPr>
-          <w:rFonts w:hint="eastAsia" w:ascii="Times New Roman" w:hAnsi="Times New Roman" w:cs="Times New Roman"/>
-          <w:color w:val="000000"/>
-          <w:kern w:val="0"/>
-          <w:sz w:val="24"/>
-          <w:szCs w:val="24"/>
-          <w:lang w:val="en-US" w:eastAsia="zh-CN" w:bidi="ar"/>
+          <w:rFonts w:hint="default" w:ascii="Times New Roman Regular" w:hAnsi="Times New Roman Regular" w:eastAsia="SimSun" w:cs="Times New Roman Regular"/>
+          <w:spacing w:val="-2"/>
+          <w:sz w:val="24"/>
+          <w:szCs w:val="24"/>
+          <w:lang w:val="en-US" w:eastAsia="zh-CN"/>
+        </w:rPr>
+        <w:t>(</w:t>
+      </w:r>
+      <w:r>
+        <w:rPr>
+          <w:rFonts w:hint="eastAsia" w:ascii="Times New Roman Regular" w:hAnsi="Times New Roman Regular" w:eastAsia="SimSun" w:cs="Times New Roman Regular"/>
+          <w:spacing w:val="-2"/>
+          <w:sz w:val="24"/>
+          <w:szCs w:val="24"/>
+          <w:lang w:val="en-US" w:eastAsia="zh-CN"/>
+        </w:rPr>
+        <w:t>2</w:t>
+      </w:r>
+      <w:r>
+        <w:rPr>
+          <w:rFonts w:hint="default" w:ascii="Times New Roman Regular" w:hAnsi="Times New Roman Regular" w:eastAsia="SimSun" w:cs="Times New Roman Regular"/>
+          <w:spacing w:val="-2"/>
+          <w:sz w:val="24"/>
+          <w:szCs w:val="24"/>
+          <w:lang w:val="en-US" w:eastAsia="zh-CN"/>
+        </w:rPr>
+        <w:t>)</w:t>
+      </w:r>
+      <w:r>
+        <w:rPr>
+          <w:rFonts w:hint="eastAsia" w:ascii="SimSun" w:hAnsi="SimSun" w:eastAsia="SimSun" w:cs="SimSun"/>
+          <w:spacing w:val="-2"/>
+          <w:sz w:val="24"/>
+          <w:szCs w:val="24"/>
+          <w:lang w:val="en-US" w:eastAsia="zh-CN"/>
         </w:rPr>
         <w:t xml:space="preserve"> </w:t>
       </w:r>
@@ -1494,7 +1605,7 @@
           <w:szCs w:val="24"/>
           <w:lang w:val="en-US" w:eastAsia="zh-CN" w:bidi="ar"/>
         </w:rPr>
-        <w:t>. Thread-Adaptive: Optimized Parallel Architectures of SLH-DSA</w:t>
+        <w:t>. Efficient implementations of CRAFT cipher for Internet of</w:t>
       </w:r>
       <w:r>
         <w:rPr>
@@ -1516,11 +1627,11 @@
           <w:szCs w:val="24"/>
           <w:lang w:val="en-US" w:eastAsia="zh-CN" w:bidi="ar"/>
         </w:rPr>
-        <w:t xml:space="preserve">on GPUs[J]. </w:t>
-      </w:r>
-      <w:r>
-        <w:rPr>
-          <w:rFonts w:hint="default" w:ascii="Times New Roman" w:hAnsi="Times New Roman" w:eastAsia="Arial" w:cs="Times New Roman"/>
+        <w:t xml:space="preserve">Things[J]. </w:t>
+      </w:r>
+      <w:r>
+        <w:rPr>
+          <w:rFonts w:ascii="Times New Roman" w:hAnsi="Times New Roman" w:cs="Times New Roman"/>
           <w:i/>
           <w:iCs/>
           <w:color w:val="000000"/>
@@ -1529,108 +1640,62 @@
           <w:szCs w:val="24"/>
           <w:lang w:val="en-US" w:eastAsia="zh-CN" w:bidi="ar"/>
         </w:rPr>
-        <w:t>IEEE Computer Architecture Letters</w:t>
-      </w:r>
-      <w:r>
-        <w:rPr>
-          <w:rFonts w:hint="eastAsia" w:ascii="Times New Roman" w:hAnsi="Times New Roman" w:eastAsia="Arial" w:cs="Times New Roman"/>
-          <w:i/>
-          <w:iCs/>
-          <w:color w:val="000000"/>
-          <w:kern w:val="0"/>
-          <w:sz w:val="24"/>
-          <w:szCs w:val="24"/>
-          <w:lang w:val="en-US" w:eastAsia="zh-CN" w:bidi="ar"/>
-        </w:rPr>
-        <w:t>,2025-10.</w:t>
-      </w:r>
-      <w:r>
-        <w:rPr>
-          <w:rFonts w:hint="default" w:ascii="Times New Roman" w:hAnsi="Times New Roman" w:eastAsia="Arial" w:cs="Times New Roman"/>
-          <w:color w:val="000000"/>
-          <w:kern w:val="0"/>
-          <w:sz w:val="24"/>
-          <w:szCs w:val="24"/>
-          <w:lang w:val="en-US" w:eastAsia="zh-CN" w:bidi="ar"/>
-        </w:rPr>
-        <w:fldChar w:fldCharType="begin"/>
-      </w:r>
-      <w:r>
-        <w:rPr>
-          <w:rFonts w:hint="default" w:ascii="Times New Roman" w:hAnsi="Times New Roman" w:eastAsia="Arial" w:cs="Times New Roman"/>
-          <w:color w:val="000000"/>
-          <w:kern w:val="0"/>
-          <w:sz w:val="24"/>
-          <w:szCs w:val="24"/>
-          <w:lang w:val="en-US" w:eastAsia="zh-CN" w:bidi="ar"/>
-        </w:rPr>
-        <w:instrText xml:space="preserve"> HYPERLINK "https://doi.org/" </w:instrText>
-      </w:r>
-      <w:r>
-        <w:rPr>
-          <w:rFonts w:hint="default" w:ascii="Times New Roman" w:hAnsi="Times New Roman" w:eastAsia="Arial" w:cs="Times New Roman"/>
-          <w:color w:val="000000"/>
-          <w:kern w:val="0"/>
-          <w:sz w:val="24"/>
-          <w:szCs w:val="24"/>
-          <w:lang w:val="en-US" w:eastAsia="zh-CN" w:bidi="ar"/>
-        </w:rPr>
-        <w:fldChar w:fldCharType="separate"/>
-      </w:r>
-      <w:r>
-        <w:rPr>
-          <w:rFonts w:hint="default" w:ascii="Times New Roman" w:hAnsi="Times New Roman" w:eastAsia="Arial" w:cs="Times New Roman"/>
-          <w:color w:val="000000"/>
-          <w:kern w:val="0"/>
-          <w:sz w:val="24"/>
-          <w:szCs w:val="24"/>
-          <w:lang w:val="en-US" w:eastAsia="zh-CN" w:bidi="ar"/>
-        </w:rPr>
-        <w:t>https://doi.org/</w:t>
-      </w:r>
-      <w:r>
-        <w:rPr>
-          <w:rFonts w:hint="default" w:ascii="Times New Roman" w:hAnsi="Times New Roman" w:eastAsia="Arial" w:cs="Times New Roman"/>
-          <w:color w:val="000000"/>
-          <w:kern w:val="0"/>
-          <w:sz w:val="24"/>
-          <w:szCs w:val="24"/>
-          <w:lang w:val="en-US" w:eastAsia="zh-CN" w:bidi="ar"/>
-        </w:rPr>
-        <w:fldChar w:fldCharType="end"/>
-      </w:r>
-      <w:r>
-        <w:rPr>
-          <w:rFonts w:hint="eastAsia" w:ascii="Times New Roman" w:hAnsi="Times New Roman" w:eastAsia="Arial" w:cs="Times New Roman"/>
-          <w:color w:val="000000"/>
-          <w:kern w:val="0"/>
-          <w:sz w:val="24"/>
-          <w:szCs w:val="24"/>
-          <w:lang w:val="en-US" w:eastAsia="zh-CN" w:bidi="ar"/>
-        </w:rPr>
-        <w:t>10</w:t>
-      </w:r>
-      <w:r>
-        <w:rPr>
-          <w:rFonts w:hint="eastAsia" w:ascii="Times New Roman" w:hAnsi="Times New Roman" w:cs="Times New Roman"/>
-          <w:color w:val="000000"/>
-          <w:kern w:val="0"/>
-          <w:sz w:val="24"/>
-          <w:szCs w:val="24"/>
-          <w:lang w:val="en-US" w:eastAsia="zh-CN" w:bidi="ar"/>
-        </w:rPr>
-        <w:t>.1109/LCA.2025.3622588</w:t>
-      </w:r>
-      <w:r>
-        <w:rPr>
-          <w:rFonts w:ascii="Times New Roman" w:hAnsi="Times New Roman" w:cs="Times New Roman"/>
-          <w:color w:val="000000"/>
-          <w:kern w:val="0"/>
-          <w:sz w:val="24"/>
-          <w:szCs w:val="24"/>
-          <w:lang w:val="en-US" w:eastAsia="zh-CN" w:bidi="ar"/>
-        </w:rPr>
-        <w:t>.</w:t>
+        <w:t>Computers and Electrical Engineering</w:t>
+      </w:r>
+      <w:r>
+        <w:rPr>
+          <w:rFonts w:ascii="Times New Roman" w:hAnsi="Times New Roman" w:cs="Times New Roman"/>
+          <w:color w:val="000000"/>
+          <w:kern w:val="0"/>
+          <w:sz w:val="24"/>
+          <w:szCs w:val="24"/>
+          <w:lang w:val="en-US" w:eastAsia="zh-CN" w:bidi="ar"/>
+        </w:rPr>
+        <w:t>, 2024, 116: 109168. (</w:t>
+      </w:r>
+      <w:r>
+        <w:rPr>
+          <w:rFonts w:ascii="kaiti sc" w:hAnsi="kaiti sc" w:eastAsia="kaiti sc" w:cs="kaiti sc"/>
+          <w:color w:val="000000"/>
+          <w:kern w:val="0"/>
+          <w:sz w:val="24"/>
+          <w:szCs w:val="24"/>
+          <w:lang w:val="en-US" w:eastAsia="zh-CN" w:bidi="ar"/>
+        </w:rPr>
+        <w:t>中科院</w:t>
+      </w:r>
+      <w:r>
+        <w:rPr>
+          <w:rFonts w:ascii="Times New Roman" w:hAnsi="Times New Roman" w:cs="Times New Roman"/>
+          <w:color w:val="000000"/>
+          <w:kern w:val="0"/>
+          <w:sz w:val="24"/>
+          <w:szCs w:val="24"/>
+          <w:lang w:val="en-US" w:eastAsia="zh-CN" w:bidi="ar"/>
+        </w:rPr>
+        <w:t>3</w:t>
+      </w:r>
+      <w:r>
+        <w:rPr>
+          <w:rFonts w:ascii="kaiti sc" w:hAnsi="kaiti sc" w:eastAsia="kaiti sc" w:cs="kaiti sc"/>
+          <w:color w:val="000000"/>
+          <w:kern w:val="0"/>
+          <w:sz w:val="24"/>
+          <w:szCs w:val="24"/>
+          <w:lang w:val="en-US" w:eastAsia="zh-CN" w:bidi="ar"/>
+        </w:rPr>
+        <w:t>区</w:t>
+      </w:r>
+      <w:r>
+        <w:rPr>
+          <w:rFonts w:ascii="Times New Roman" w:hAnsi="Times New Roman" w:cs="Times New Roman"/>
+          <w:color w:val="000000"/>
+          <w:kern w:val="0"/>
+          <w:sz w:val="24"/>
+          <w:szCs w:val="24"/>
+          <w:lang w:val="en-US" w:eastAsia="zh-CN" w:bidi="ar"/>
+        </w:rPr>
+        <w:t>)</w:t>
       </w:r>
     </w:p>
     <w:p>
@@ -1638,7 +1703,7 @@
         <w:spacing w:before="100" w:line="250" w:lineRule="auto"/>
         <w:ind w:left="909" w:right="1104" w:firstLine="17"/>
         <w:rPr>
-          <w:rFonts w:hint="default" w:ascii="Times New Roman" w:hAnsi="Times New Roman" w:cs="Times New Roman"/>
+          <w:rFonts w:ascii="Times New Roman" w:hAnsi="Times New Roman" w:cs="Times New Roman"/>
           <w:color w:val="000000"/>
           <w:kern w:val="0"/>
           <w:sz w:val="24"/>
@@ -1655,7 +1720,40 @@
           <w:szCs w:val="24"/>
           <w:lang w:val="en-US" w:eastAsia="zh-CN" w:bidi="ar"/>
         </w:rPr>
-        <w:t xml:space="preserve">(3) </w:t>
+        <w:t>(</w:t>
+      </w:r>
+      <w:r>
+        <w:rPr>
+          <w:rFonts w:hint="eastAsia" w:ascii="Times New Roman" w:hAnsi="Times New Roman" w:cs="Times New Roman"/>
+          <w:color w:val="000000"/>
+          <w:kern w:val="0"/>
+          <w:sz w:val="24"/>
+          <w:szCs w:val="24"/>
+          <w:lang w:val="en-US" w:eastAsia="zh-CN" w:bidi="ar"/>
+        </w:rPr>
+        <w:t>3</w:t>
+      </w:r>
+      <w:r>
+        <w:rPr>
+          <w:rFonts w:hint="default" w:ascii="Times New Roman" w:hAnsi="Times New Roman" w:cs="Times New Roman"/>
+          <w:color w:val="000000"/>
+          <w:kern w:val="0"/>
+          <w:sz w:val="24"/>
+          <w:szCs w:val="24"/>
+          <w:lang w:val="en-US" w:eastAsia="zh-CN" w:bidi="ar"/>
+        </w:rPr>
+        <w:t>)</w:t>
+      </w:r>
+      <w:r>
+        <w:rPr>
+          <w:rFonts w:hint="eastAsia" w:ascii="Times New Roman" w:hAnsi="Times New Roman" w:cs="Times New Roman"/>
+          <w:color w:val="000000"/>
+          <w:kern w:val="0"/>
+          <w:sz w:val="24"/>
+          <w:szCs w:val="24"/>
+          <w:lang w:val="en-US" w:eastAsia="zh-CN" w:bidi="ar"/>
+        </w:rPr>
+        <w:t xml:space="preserve"> </w:t>
       </w:r>
       <w:r>
         <w:rPr>
@@ -1701,7 +1799,7 @@
           <w:szCs w:val="24"/>
           <w:lang w:val="en-US" w:eastAsia="zh-CN" w:bidi="ar"/>
         </w:rPr>
-        <w:t>. Low-Latency Implementation of Bitsliced SPN-Cipher on IoT</w:t>
+        <w:t>. Thread-Adaptive: Optimized Parallel Architectures of SLH-DSA</w:t>
       </w:r>
       <w:r>
         <w:rPr>
@@ -1723,11 +1821,11 @@
           <w:szCs w:val="24"/>
           <w:lang w:val="en-US" w:eastAsia="zh-CN" w:bidi="ar"/>
         </w:rPr>
-        <w:t xml:space="preserve">Processors. </w:t>
-      </w:r>
-      <w:r>
-        <w:rPr>
-          <w:rFonts w:ascii="Times New Roman" w:hAnsi="Times New Roman" w:cs="Times New Roman"/>
+        <w:t xml:space="preserve">on GPUs[J]. </w:t>
+      </w:r>
+      <w:r>
+        <w:rPr>
+          <w:rFonts w:hint="default" w:ascii="Times New Roman" w:hAnsi="Times New Roman" w:eastAsia="Arial" w:cs="Times New Roman"/>
           <w:i/>
           <w:iCs/>
           <w:color w:val="000000"/>
@@ -1736,11 +1834,13 @@
           <w:szCs w:val="24"/>
           <w:lang w:val="en-US" w:eastAsia="zh-CN" w:bidi="ar"/>
         </w:rPr>
-        <w:t>IEEE Transactions on Computers</w:t>
-      </w:r>
-      <w:r>
-        <w:rPr>
-          <w:rFonts w:ascii="Times New Roman" w:hAnsi="Times New Roman" w:cs="Times New Roman"/>
+        <w:t>IEEE Computer Architecture Letters</w:t>
+      </w:r>
+      <w:r>
+        <w:rPr>
+          <w:rFonts w:hint="eastAsia" w:ascii="Times New Roman" w:hAnsi="Times New Roman" w:eastAsia="Arial" w:cs="Times New Roman"/>
+          <w:i/>
+          <w:iCs/>
           <w:color w:val="000000"/>
           <w:kern w:val="0"/>
           <w:sz w:val="24"/>
@@ -1751,18 +1851,9 @@
       </w:r>
       <w:r>
         <w:rPr>
-          <w:rFonts w:hint="default" w:ascii="Times New Roman" w:hAnsi="Times New Roman" w:cs="Times New Roman"/>
-          <w:color w:val="000000"/>
-          <w:kern w:val="0"/>
-          <w:sz w:val="24"/>
-          <w:szCs w:val="24"/>
-          <w:lang w:val="en-US" w:eastAsia="zh-CN" w:bidi="ar"/>
-        </w:rPr>
-        <w:t xml:space="preserve"> 2025-12</w:t>
-      </w:r>
-      <w:r>
-        <w:rPr>
-          <w:rFonts w:ascii="Times New Roman" w:hAnsi="Times New Roman" w:cs="Times New Roman"/>
+          <w:rFonts w:hint="eastAsia" w:ascii="Times New Roman" w:hAnsi="Times New Roman" w:cs="Times New Roman"/>
+          <w:i/>
+          <w:iCs/>
           <w:color w:val="000000"/>
           <w:kern w:val="0"/>
           <w:sz w:val="24"/>
@@ -1773,36 +1864,16 @@
       </w:r>
       <w:r>
         <w:rPr>
-          <w:rFonts w:hint="default" w:ascii="Times New Roman" w:hAnsi="Times New Roman" w:cs="Times New Roman"/>
-          <w:color w:val="000000"/>
-          <w:kern w:val="0"/>
-          <w:sz w:val="24"/>
-          <w:szCs w:val="24"/>
-          <w:lang w:val="en-US" w:eastAsia="zh-CN" w:bidi="ar"/>
-        </w:rPr>
-        <w:t>(</w:t>
-      </w:r>
-      <w:r>
-        <w:rPr>
-          <w:rFonts w:ascii="Times New Roman" w:hAnsi="Times New Roman" w:cs="Times New Roman"/>
-          <w:color w:val="000000"/>
-          <w:kern w:val="0"/>
-          <w:sz w:val="24"/>
-          <w:szCs w:val="24"/>
-          <w:lang w:val="en-US" w:eastAsia="zh-CN" w:bidi="ar"/>
-        </w:rPr>
-        <w:t>CCF-A</w:t>
-      </w:r>
-      <w:r>
-        <w:rPr>
-          <w:rFonts w:hint="default" w:ascii="Times New Roman" w:hAnsi="Times New Roman" w:cs="Times New Roman"/>
-          <w:color w:val="000000"/>
-          <w:kern w:val="0"/>
-          <w:sz w:val="24"/>
-          <w:szCs w:val="24"/>
-          <w:lang w:val="en-US" w:eastAsia="zh-CN" w:bidi="ar"/>
-        </w:rPr>
-        <w:t xml:space="preserve">). </w:t>
+          <w:rFonts w:hint="eastAsia" w:ascii="Times New Roman" w:hAnsi="Times New Roman" w:eastAsia="Arial" w:cs="Times New Roman"/>
+          <w:i/>
+          <w:iCs/>
+          <w:color w:val="000000"/>
+          <w:kern w:val="0"/>
+          <w:sz w:val="24"/>
+          <w:szCs w:val="24"/>
+          <w:lang w:val="en-US" w:eastAsia="zh-CN" w:bidi="ar"/>
+        </w:rPr>
+        <w:t>2025-10.</w:t>
       </w:r>
       <w:r>
         <w:rPr>
@@ -1861,17 +1932,37 @@
       </w:r>
       <w:r>
         <w:rPr>
-          <w:rFonts w:hint="default" w:ascii="Times New Roman" w:hAnsi="Times New Roman" w:cs="Times New Roman"/>
-          <w:color w:val="000000"/>
-          <w:kern w:val="0"/>
-          <w:sz w:val="24"/>
-          <w:szCs w:val="24"/>
-          <w:lang w:val="en-US" w:eastAsia="zh-CN" w:bidi="ar"/>
-        </w:rPr>
-        <w:t>10.1109/TC.2025.3642221.</w:t>
-      </w:r>
-      <w:bookmarkStart w:id="0" w:name="_GoBack"/>
-      <w:bookmarkEnd w:id="0"/>
+          <w:rFonts w:hint="eastAsia" w:ascii="Times New Roman" w:hAnsi="Times New Roman" w:eastAsia="Arial" w:cs="Times New Roman"/>
+          <w:color w:val="000000"/>
+          <w:kern w:val="0"/>
+          <w:sz w:val="24"/>
+          <w:szCs w:val="24"/>
+          <w:lang w:val="en-US" w:eastAsia="zh-CN" w:bidi="ar"/>
+        </w:rPr>
+        <w:t>10</w:t>
+      </w:r>
+      <w:r>
+        <w:rPr>
+          <w:rFonts w:hint="eastAsia" w:ascii="Times New Roman" w:hAnsi="Times New Roman" w:cs="Times New Roman"/>
+          <w:color w:val="000000"/>
+          <w:kern w:val="0"/>
+          <w:sz w:val="24"/>
+          <w:szCs w:val="24"/>
+          <w:lang w:val="en-US" w:eastAsia="zh-CN" w:bidi="ar"/>
+        </w:rPr>
+        <w:t>.1109/LCA.2025.3622588</w:t>
+      </w:r>
+      <w:r>
+        <w:rPr>
+          <w:rFonts w:ascii="Times New Roman" w:hAnsi="Times New Roman" w:cs="Times New Roman"/>
+          <w:color w:val="000000"/>
+          <w:kern w:val="0"/>
+          <w:sz w:val="24"/>
+          <w:szCs w:val="24"/>
+          <w:lang w:val="en-US" w:eastAsia="zh-CN" w:bidi="ar"/>
+        </w:rPr>
+        <w:t>.</w:t>
+      </w:r>
     </w:p>
     <w:p>
       <w:pPr>

</xml_diff>